<commit_message>
node and docs updated
</commit_message>
<xml_diff>
--- a/Basic Definitions.docx
+++ b/Basic Definitions.docx
@@ -1,6 +1,6 @@
 
 <file path=word/document.xml><?xml version="1.0" encoding="utf-8"?>
-<w:document xmlns:wpc="http://schemas.microsoft.com/office/word/2010/wordprocessingCanvas" xmlns:mc="http://schemas.openxmlformats.org/markup-compatibility/2006" xmlns:o="urn:schemas-microsoft-com:office:office" xmlns:r="http://schemas.openxmlformats.org/officeDocument/2006/relationships" xmlns:m="http://schemas.openxmlformats.org/officeDocument/2006/math" xmlns:v="urn:schemas-microsoft-com:vml" xmlns:wp14="http://schemas.microsoft.com/office/word/2010/wordprocessingDrawing" xmlns:wp="http://schemas.openxmlformats.org/drawingml/2006/wordprocessingDrawing" xmlns:w10="urn:schemas-microsoft-com:office:word" xmlns:w="http://schemas.openxmlformats.org/wordprocessingml/2006/main" xmlns:w14="http://schemas.microsoft.com/office/word/2010/wordml" xmlns:w15="http://schemas.microsoft.com/office/word/2012/wordml" xmlns:wpg="http://schemas.microsoft.com/office/word/2010/wordprocessingGroup" xmlns:wpi="http://schemas.microsoft.com/office/word/2010/wordprocessingInk" xmlns:wne="http://schemas.microsoft.com/office/word/2006/wordml" xmlns:wps="http://schemas.microsoft.com/office/word/2010/wordprocessingShape" mc:Ignorable="w14 w15 wp14">
+<w:document xmlns:wpc="http://schemas.microsoft.com/office/word/2010/wordprocessingCanvas" xmlns:cx="http://schemas.microsoft.com/office/drawing/2014/chartex" xmlns:cx1="http://schemas.microsoft.com/office/drawing/2015/9/8/chartex" xmlns:cx2="http://schemas.microsoft.com/office/drawing/2015/10/21/chartex" xmlns:cx3="http://schemas.microsoft.com/office/drawing/2016/5/9/chartex" xmlns:cx4="http://schemas.microsoft.com/office/drawing/2016/5/10/chartex" xmlns:cx5="http://schemas.microsoft.com/office/drawing/2016/5/11/chartex" xmlns:cx6="http://schemas.microsoft.com/office/drawing/2016/5/12/chartex" xmlns:cx7="http://schemas.microsoft.com/office/drawing/2016/5/13/chartex" xmlns:cx8="http://schemas.microsoft.com/office/drawing/2016/5/14/chartex" xmlns:mc="http://schemas.openxmlformats.org/markup-compatibility/2006" xmlns:aink="http://schemas.microsoft.com/office/drawing/2016/ink" xmlns:am3d="http://schemas.microsoft.com/office/drawing/2017/model3d" xmlns:o="urn:schemas-microsoft-com:office:office" xmlns:r="http://schemas.openxmlformats.org/officeDocument/2006/relationships" xmlns:m="http://schemas.openxmlformats.org/officeDocument/2006/math" xmlns:v="urn:schemas-microsoft-com:vml" xmlns:wp14="http://schemas.microsoft.com/office/word/2010/wordprocessingDrawing" xmlns:wp="http://schemas.openxmlformats.org/drawingml/2006/wordprocessingDrawing" xmlns:w10="urn:schemas-microsoft-com:office:word" xmlns:w="http://schemas.openxmlformats.org/wordprocessingml/2006/main" xmlns:w14="http://schemas.microsoft.com/office/word/2010/wordml" xmlns:w15="http://schemas.microsoft.com/office/word/2012/wordml" xmlns:w16cid="http://schemas.microsoft.com/office/word/2016/wordml/cid" xmlns:w16se="http://schemas.microsoft.com/office/word/2015/wordml/symex" xmlns:wpg="http://schemas.microsoft.com/office/word/2010/wordprocessingGroup" xmlns:wpi="http://schemas.microsoft.com/office/word/2010/wordprocessingInk" xmlns:wne="http://schemas.microsoft.com/office/word/2006/wordml" xmlns:wps="http://schemas.microsoft.com/office/word/2010/wordprocessingShape" mc:Ignorable="w14 w15 w16se w16cid wp14">
   <w:body>
     <w:p>
       <w:pPr>
@@ -131,8 +131,6 @@
         </w:rPr>
         <w:t>Instance</w:t>
       </w:r>
-      <w:bookmarkStart w:id="0" w:name="_GoBack"/>
-      <w:bookmarkEnd w:id="0"/>
     </w:p>
     <w:p>
       <w:pPr>
@@ -189,17 +187,7 @@
           <w:szCs w:val="20"/>
           <w:shd w:val="clear" w:color="auto" w:fill="FFFFFF"/>
         </w:rPr>
-        <w:t>is a single and unique unit of a class</w:t>
-      </w:r>
-      <w:r>
-        <w:rPr>
-          <w:rFonts w:ascii="Lucida Sans Unicode" w:hAnsi="Lucida Sans Unicode" w:cs="Lucida Sans Unicode"/>
-          <w:color w:val="222222"/>
-          <w:sz w:val="20"/>
-          <w:szCs w:val="20"/>
-          <w:shd w:val="clear" w:color="auto" w:fill="FFFFFF"/>
-        </w:rPr>
-        <w:t xml:space="preserve">. </w:t>
+        <w:t xml:space="preserve">is a single and unique unit of a class. </w:t>
       </w:r>
       <w:r>
         <w:t>An instance, in object-oriented programming (OOP), is a specific realization of any object. An object may be varied in a number of ways. Each realized variation of that object is an instance. The creation of a realized instance is called instantiation.</w:t>
@@ -254,6 +242,50 @@
       </w:pPr>
       <w:r>
         <w:t>A constructor resembles an instance method, but it differs from a method in that it has no explicit return type, it is not implicitly inherited and it usually has different rules for scope modifiers.</w:t>
+      </w:r>
+    </w:p>
+    <w:p>
+      <w:pPr>
+        <w:jc w:val="both"/>
+      </w:pPr>
+    </w:p>
+    <w:p>
+      <w:pPr>
+        <w:jc w:val="both"/>
+        <w:rPr>
+          <w:b/>
+          <w:sz w:val="24"/>
+        </w:rPr>
+      </w:pPr>
+      <w:r>
+        <w:rPr>
+          <w:b/>
+          <w:sz w:val="24"/>
+        </w:rPr>
+        <w:lastRenderedPageBreak/>
+        <w:t>VSTS/TFS:</w:t>
+      </w:r>
+    </w:p>
+    <w:p>
+      <w:pPr>
+        <w:jc w:val="both"/>
+        <w:rPr>
+          <w:sz w:val="24"/>
+        </w:rPr>
+      </w:pPr>
+      <w:r>
+        <w:rPr>
+          <w:sz w:val="24"/>
+        </w:rPr>
+        <w:t>VSTS and Team Foundation Server (TFS) both provide an integrated, collaborative environment that supports Git, continuous integration, and Agile tools for planning and tracking work. VSTS is the cloud offering that provides a scala</w:t>
+      </w:r>
+      <w:bookmarkStart w:id="0" w:name="_GoBack"/>
+      <w:bookmarkEnd w:id="0"/>
+      <w:r>
+        <w:rPr>
+          <w:sz w:val="24"/>
+        </w:rPr>
+        <w:t>ble, reliable, and globally available hosted service.</w:t>
       </w:r>
     </w:p>
     <w:sectPr>
@@ -267,7 +299,7 @@
 </file>
 
 <file path=word/styles.xml><?xml version="1.0" encoding="utf-8"?>
-<w:styles xmlns:mc="http://schemas.openxmlformats.org/markup-compatibility/2006" xmlns:r="http://schemas.openxmlformats.org/officeDocument/2006/relationships" xmlns:w="http://schemas.openxmlformats.org/wordprocessingml/2006/main" xmlns:w14="http://schemas.microsoft.com/office/word/2010/wordml" xmlns:w15="http://schemas.microsoft.com/office/word/2012/wordml" mc:Ignorable="w14 w15">
+<w:styles xmlns:mc="http://schemas.openxmlformats.org/markup-compatibility/2006" xmlns:r="http://schemas.openxmlformats.org/officeDocument/2006/relationships" xmlns:w="http://schemas.openxmlformats.org/wordprocessingml/2006/main" xmlns:w14="http://schemas.microsoft.com/office/word/2010/wordml" xmlns:w15="http://schemas.microsoft.com/office/word/2012/wordml" xmlns:w16cid="http://schemas.microsoft.com/office/word/2016/wordml/cid" xmlns:w16se="http://schemas.microsoft.com/office/word/2015/wordml/symex" mc:Ignorable="w14 w15 w16se w16cid">
   <w:docDefaults>
     <w:rPrDefault>
       <w:rPr>
@@ -283,7 +315,7 @@
       </w:pPr>
     </w:pPrDefault>
   </w:docDefaults>
-  <w:latentStyles w:defLockedState="0" w:defUIPriority="99" w:defSemiHidden="0" w:defUnhideWhenUsed="0" w:defQFormat="0" w:count="371">
+  <w:latentStyles w:defLockedState="0" w:defUIPriority="99" w:defSemiHidden="0" w:defUnhideWhenUsed="0" w:defQFormat="0" w:count="375">
     <w:lsdException w:name="Normal" w:uiPriority="0" w:qFormat="1"/>
     <w:lsdException w:name="heading 1" w:uiPriority="9" w:qFormat="1"/>
     <w:lsdException w:name="heading 2" w:semiHidden="1" w:uiPriority="9" w:unhideWhenUsed="1" w:qFormat="1"/>
@@ -389,7 +421,6 @@
     <w:lsdException w:name="HTML Sample" w:semiHidden="1" w:unhideWhenUsed="1"/>
     <w:lsdException w:name="HTML Typewriter" w:semiHidden="1" w:unhideWhenUsed="1"/>
     <w:lsdException w:name="HTML Variable" w:semiHidden="1" w:unhideWhenUsed="1"/>
-    <w:lsdException w:name="Normal Table" w:semiHidden="1" w:unhideWhenUsed="1"/>
     <w:lsdException w:name="annotation subject" w:semiHidden="1" w:unhideWhenUsed="1"/>
     <w:lsdException w:name="No List" w:semiHidden="1" w:unhideWhenUsed="1"/>
     <w:lsdException w:name="Outline List 1" w:semiHidden="1" w:unhideWhenUsed="1"/>
@@ -433,10 +464,8 @@
     <w:lsdException w:name="Table Elegant" w:semiHidden="1" w:unhideWhenUsed="1"/>
     <w:lsdException w:name="Table Professional" w:semiHidden="1" w:unhideWhenUsed="1"/>
     <w:lsdException w:name="Table Subtle 1" w:semiHidden="1" w:unhideWhenUsed="1"/>
-    <w:lsdException w:name="Table Subtle 2" w:semiHidden="1" w:unhideWhenUsed="1"/>
     <w:lsdException w:name="Table Web 1" w:semiHidden="1" w:unhideWhenUsed="1"/>
     <w:lsdException w:name="Table Web 2" w:semiHidden="1" w:unhideWhenUsed="1"/>
-    <w:lsdException w:name="Table Web 3" w:semiHidden="1" w:unhideWhenUsed="1"/>
     <w:lsdException w:name="Balloon Text" w:semiHidden="1" w:unhideWhenUsed="1"/>
     <w:lsdException w:name="Table Grid" w:uiPriority="39"/>
     <w:lsdException w:name="Table Theme" w:semiHidden="1" w:unhideWhenUsed="1"/>
@@ -655,6 +684,10 @@
     <w:lsdException w:name="List Table 5 Dark Accent 6" w:uiPriority="50"/>
     <w:lsdException w:name="List Table 6 Colorful Accent 6" w:uiPriority="51"/>
     <w:lsdException w:name="List Table 7 Colorful Accent 6" w:uiPriority="52"/>
+    <w:lsdException w:name="Mention" w:semiHidden="1" w:unhideWhenUsed="1"/>
+    <w:lsdException w:name="Smart Hyperlink" w:semiHidden="1" w:unhideWhenUsed="1"/>
+    <w:lsdException w:name="Hashtag" w:semiHidden="1" w:unhideWhenUsed="1"/>
+    <w:lsdException w:name="Unresolved Mention" w:semiHidden="1" w:unhideWhenUsed="1"/>
   </w:latentStyles>
   <w:style w:type="paragraph" w:default="1" w:styleId="Normal">
     <w:name w:val="Normal"/>

</xml_diff>